<commit_message>
made some minor spacing changes
</commit_message>
<xml_diff>
--- a/Project Requirement.docx
+++ b/Project Requirement.docx
@@ -493,25 +493,7 @@
           <w:sz w:val="24"/>
           <w:szCs w:val="24"/>
         </w:rPr>
-        <w:t xml:space="preserve">This project will be a database application that is hosted for the housing industry to become easier to manage, and provide a simplified process for finding, arranging, and dealing with these properties. Its purpose is to create a single interface that allows the best interaction experience between the renter and the </w:t>
-      </w:r>
-      <w:proofErr w:type="spellStart"/>
-      <w:r>
-        <w:rPr>
-          <w:rFonts w:asciiTheme="majorBidi" w:hAnsiTheme="majorBidi" w:cstheme="majorBidi"/>
-          <w:sz w:val="24"/>
-          <w:szCs w:val="24"/>
-        </w:rPr>
-        <w:t>rentee</w:t>
-      </w:r>
-      <w:proofErr w:type="spellEnd"/>
-      <w:r>
-        <w:rPr>
-          <w:rFonts w:asciiTheme="majorBidi" w:hAnsiTheme="majorBidi" w:cstheme="majorBidi"/>
-          <w:sz w:val="24"/>
-          <w:szCs w:val="24"/>
-        </w:rPr>
-        <w:t xml:space="preserve">. </w:t>
+        <w:t xml:space="preserve">This project will be a database application that is hosted for the housing industry to become easier to manage, and provide a simplified process for finding, arranging, and dealing with these properties. Its purpose is to create a single interface that allows the best interaction experience between the renter and the rentee. </w:t>
       </w:r>
     </w:p>
     <w:p>
@@ -595,34 +577,7 @@
           <w:sz w:val="24"/>
           <w:szCs w:val="24"/>
         </w:rPr>
-        <w:t xml:space="preserve"> The stakeholders for such a project idea would obviously be the students of that local university. These are the users that would get the primary benefit from having an application like this around and distributed to the neighborhoods within walking distance of the school. They would be finding the cheapest rent costs nearby and saving significant amounts of money that will add up after several months of discounted rent, minimizing some struggles related to housing and decreasing possible homelessness. The other users that would make sense to have as common stakeholders are the </w:t>
-      </w:r>
-      <w:proofErr w:type="spellStart"/>
-      <w:r>
-        <w:rPr>
-          <w:rFonts w:asciiTheme="majorBidi" w:hAnsiTheme="majorBidi" w:cstheme="majorBidi"/>
-          <w:sz w:val="24"/>
-          <w:szCs w:val="24"/>
-        </w:rPr>
-        <w:t>rentees</w:t>
-      </w:r>
-      <w:proofErr w:type="spellEnd"/>
-      <w:r>
-        <w:rPr>
-          <w:rFonts w:asciiTheme="majorBidi" w:hAnsiTheme="majorBidi" w:cstheme="majorBidi"/>
-          <w:sz w:val="24"/>
-          <w:szCs w:val="24"/>
-        </w:rPr>
-        <w:t xml:space="preserve">, or the people with extra space to rent out, whether it’s just a bed or area on the floor in a room to sleep in, to full rooms in houses, to apartments in a building, to a whole mansion. The range is very wide in order to accommodate people with different housing requirements, and access based on needs and available income. The owners of these places would be able to get more income on the side, through renting out to anyone starting from a single roommate to a large number of people willing to </w:t>
-      </w:r>
-      <w:r>
-        <w:rPr>
-          <w:rFonts w:asciiTheme="majorBidi" w:hAnsiTheme="majorBidi" w:cstheme="majorBidi"/>
-          <w:sz w:val="24"/>
-          <w:szCs w:val="24"/>
-        </w:rPr>
-        <w:lastRenderedPageBreak/>
-        <w:t>live together to lower the rent paid by each renter, and still provide the homeowner good income.</w:t>
+        <w:t xml:space="preserve"> The stakeholders for such a project idea would obviously be the students of that local university. These are the users that would get the primary benefit from having an application like this around and distributed to the neighborhoods within walking distance of the school. They would be finding the cheapest rent costs nearby and saving significant amounts of money that will add up after several months of discounted rent, minimizing some struggles related to housing and decreasing possible homelessness. The other users that would make sense to have as common stakeholders are the rentees, or the people with extra space to rent out, whether it’s just a bed or area on the floor in a room to sleep in, to full rooms in houses, to apartments in a building, to a whole mansion. The range is very wide in order to accommodate people with different housing requirements, and access based on needs and available income. The owners of these places would be able to get more income on the side, through renting out to anyone starting from a single roommate to a large number of people willing to live together to lower the rent paid by each renter, and still provide the homeowner good income.</w:t>
       </w:r>
     </w:p>
     <w:p>
@@ -668,25 +623,7 @@
           <w:sz w:val="24"/>
           <w:szCs w:val="24"/>
         </w:rPr>
-        <w:t xml:space="preserve"> The application domain is the housing industry in the neighborhoods in the areas near big city colleges and other places with condensed populations. This industry currently has many old school organizations successfully working in this department, and there are newer methods that are similar applications, but these either do not provide all of the options in an area, so one may not be able to find the best deal if it’s not posted onto the application, or that the greatest deals found are all from scammers, and that there is nothing realistic about how many matches are made through the application. Our workaround is to look through other authenticated housing listings and set up a reference post on our web app as well, and also make sure to have all </w:t>
-      </w:r>
-      <w:proofErr w:type="spellStart"/>
-      <w:r>
-        <w:rPr>
-          <w:rFonts w:asciiTheme="majorBidi" w:hAnsiTheme="majorBidi" w:cstheme="majorBidi"/>
-          <w:sz w:val="24"/>
-          <w:szCs w:val="24"/>
-        </w:rPr>
-        <w:t>rentees</w:t>
-      </w:r>
-      <w:proofErr w:type="spellEnd"/>
-      <w:r>
-        <w:rPr>
-          <w:rFonts w:asciiTheme="majorBidi" w:hAnsiTheme="majorBidi" w:cstheme="majorBidi"/>
-          <w:sz w:val="24"/>
-          <w:szCs w:val="24"/>
-        </w:rPr>
-        <w:t>’ posted listings be authenticated and proved as a true place with accurate numbers, statistics, and rent costs.</w:t>
+        <w:t xml:space="preserve"> The application domain is the housing industry in the neighborhoods in the areas near big city colleges and other places with condensed populations. This industry currently has many old school organizations successfully working in this department, and there are newer methods that are similar applications, but these either do not provide all of the options in an area, so one may not be able to find the best deal if it’s not posted onto the application, or that the greatest deals found are all from scammers, and that there is nothing realistic about how many matches are made through the application. Our workaround is to look through other authenticated housing listings and set up a reference post on our web app as well, and also make sure to have all rentees’ posted listings be authenticated and proved as a true place with accurate numbers, statistics, and rent costs.</w:t>
       </w:r>
     </w:p>
     <w:p>
@@ -732,25 +669,7 @@
           <w:sz w:val="24"/>
           <w:szCs w:val="24"/>
         </w:rPr>
-        <w:t xml:space="preserve">For example, a </w:t>
-      </w:r>
-      <w:proofErr w:type="spellStart"/>
-      <w:r>
-        <w:rPr>
-          <w:rFonts w:asciiTheme="majorBidi" w:hAnsiTheme="majorBidi" w:cstheme="majorBidi"/>
-          <w:sz w:val="24"/>
-          <w:szCs w:val="24"/>
-        </w:rPr>
-        <w:t>rentee</w:t>
-      </w:r>
-      <w:proofErr w:type="spellEnd"/>
-      <w:r>
-        <w:rPr>
-          <w:rFonts w:asciiTheme="majorBidi" w:hAnsiTheme="majorBidi" w:cstheme="majorBidi"/>
-          <w:sz w:val="24"/>
-          <w:szCs w:val="24"/>
-        </w:rPr>
-        <w:t xml:space="preserve"> could be </w:t>
+        <w:t xml:space="preserve">For example, a rentee could be </w:t>
       </w:r>
       <w:r>
         <w:rPr>
@@ -759,17 +678,7 @@
           <w:sz w:val="24"/>
           <w:szCs w:val="24"/>
         </w:rPr>
-        <w:t xml:space="preserve">someone who owns a large house and just simply has too much space and is looking for someone to live with them and possibly be friends with, or at least provide a little extra income for. It could also be someone renting out an apartment but would like to contribute some help to the community, so they provide some housing for anyone in need. Another possibility is that a bunch of college students are rooming together, but are focusing on school, so to afford rent they need even more roommates, and manage to split it with even more </w:t>
-      </w:r>
-      <w:r>
-        <w:rPr>
-          <w:rFonts w:asciiTheme="majorBidi" w:eastAsia="Times New Roman" w:hAnsiTheme="majorBidi" w:cstheme="majorBidi"/>
-          <w:color w:val="000000" w:themeColor="text1"/>
-          <w:sz w:val="24"/>
-          <w:szCs w:val="24"/>
-        </w:rPr>
-        <w:lastRenderedPageBreak/>
-        <w:t>people and for each to pay less. On the other hand, a renter could be a homeless person who just got a job, but does not have enough money saved to get their own place, or an international student who needs nearby housing for the time period of their student visa, or just a teenager looking to move out of their parents’ or family’s house and start living their life independently and on their own. These are all potential combinations for users to be matched up for housing with our application.</w:t>
+        <w:t>someone who owns a large house and just simply has too much space and is looking for someone to live with them and possibly be friends with, or at least provide a little extra income for. It could also be someone renting out an apartment but would like to contribute some help to the community, so they provide some housing for anyone in need. Another possibility is that a bunch of college students are rooming together, but are focusing on school, so to afford rent they need even more roommates, and manage to split it with even more people and for each to pay less. On the other hand, a renter could be a homeless person who just got a job, but does not have enough money saved to get their own place, or an international student who needs nearby housing for the time period of their student visa, or just a teenager looking to move out of their parents’ or family’s house and start living their life independently and on their own. These are all potential combinations for users to be matched up for housing with our application.</w:t>
       </w:r>
     </w:p>
     <w:p>
@@ -800,8 +709,6 @@
         </w:rPr>
         <w:t>2 System Environment</w:t>
       </w:r>
-      <w:bookmarkStart w:id="0" w:name="_GoBack"/>
-      <w:bookmarkEnd w:id="0"/>
     </w:p>
     <w:p>
       <w:pPr>
@@ -914,7 +821,6 @@
           <w:sz w:val="24"/>
           <w:szCs w:val="24"/>
         </w:rPr>
-        <w:lastRenderedPageBreak/>
         <w:t>2.2 Hardware/Software:</w:t>
       </w:r>
     </w:p>
@@ -1057,20 +963,8 @@
           <w:sz w:val="24"/>
           <w:szCs w:val="24"/>
         </w:rPr>
-        <w:t xml:space="preserve">2.2.4. </w:t>
-      </w:r>
-      <w:proofErr w:type="spellStart"/>
-      <w:r>
-        <w:rPr>
-          <w:rFonts w:asciiTheme="majorBidi" w:hAnsiTheme="majorBidi" w:cstheme="majorBidi"/>
-          <w:b/>
-          <w:bCs/>
-          <w:sz w:val="24"/>
-          <w:szCs w:val="24"/>
-        </w:rPr>
-        <w:t>GearHost</w:t>
-      </w:r>
-      <w:proofErr w:type="spellEnd"/>
+        <w:t>2.2.4. GearHost</w:t>
+      </w:r>
     </w:p>
     <w:p>
       <w:pPr>
@@ -1081,23 +975,13 @@
           <w:szCs w:val="24"/>
         </w:rPr>
       </w:pPr>
-      <w:proofErr w:type="spellStart"/>
-      <w:r>
-        <w:rPr>
-          <w:rFonts w:asciiTheme="majorBidi" w:hAnsiTheme="majorBidi" w:cstheme="majorBidi"/>
-          <w:sz w:val="24"/>
-          <w:szCs w:val="24"/>
-        </w:rPr>
-        <w:t>GearHost</w:t>
-      </w:r>
-      <w:proofErr w:type="spellEnd"/>
-      <w:r>
-        <w:rPr>
-          <w:rFonts w:asciiTheme="majorBidi" w:hAnsiTheme="majorBidi" w:cstheme="majorBidi"/>
-          <w:sz w:val="24"/>
-          <w:szCs w:val="24"/>
-        </w:rPr>
-        <w:t xml:space="preserve"> is a free web-hosting platform that allows for MySQL database testing. The platform allows users to directly publish from either their computer or from their git, making it easy for us to pull from a local or remote location.</w:t>
+      <w:r>
+        <w:rPr>
+          <w:rFonts w:asciiTheme="majorBidi" w:hAnsiTheme="majorBidi" w:cstheme="majorBidi"/>
+          <w:sz w:val="24"/>
+          <w:szCs w:val="24"/>
+        </w:rPr>
+        <w:t>GearHost is a free web-hosting platform that allows for MySQL database testing. The platform allows users to directly publish from either their computer or from their git, making it easy for us to pull from a local or remote location.</w:t>
       </w:r>
     </w:p>
     <w:p>
@@ -1157,25 +1041,7 @@
           <w:sz w:val="24"/>
           <w:szCs w:val="24"/>
         </w:rPr>
-        <w:t xml:space="preserve">Our team will be using MySQL to input, edit, and store our data. The server will be </w:t>
-      </w:r>
-      <w:proofErr w:type="gramStart"/>
-      <w:r>
-        <w:rPr>
-          <w:rFonts w:asciiTheme="majorBidi" w:hAnsiTheme="majorBidi" w:cstheme="majorBidi"/>
-          <w:sz w:val="24"/>
-          <w:szCs w:val="24"/>
-        </w:rPr>
-        <w:t>ran</w:t>
-      </w:r>
-      <w:proofErr w:type="gramEnd"/>
-      <w:r>
-        <w:rPr>
-          <w:rFonts w:asciiTheme="majorBidi" w:hAnsiTheme="majorBidi" w:cstheme="majorBidi"/>
-          <w:sz w:val="24"/>
-          <w:szCs w:val="24"/>
-        </w:rPr>
-        <w:t xml:space="preserve"> within our local host for running and testing during early development.</w:t>
+        <w:t>Our team will be using MySQL to input, edit, and store our data. The server will be ran within our local host for running and testing during early development.</w:t>
       </w:r>
     </w:p>
     <w:p>
@@ -1329,6 +1195,42 @@
           <w:szCs w:val="24"/>
         </w:rPr>
       </w:pPr>
+    </w:p>
+    <w:p>
+      <w:pPr>
+        <w:ind w:left="1080"/>
+        <w:rPr>
+          <w:rFonts w:asciiTheme="majorBidi" w:hAnsiTheme="majorBidi" w:cstheme="majorBidi"/>
+          <w:b/>
+          <w:bCs/>
+          <w:sz w:val="24"/>
+          <w:szCs w:val="24"/>
+        </w:rPr>
+      </w:pPr>
+    </w:p>
+    <w:p>
+      <w:pPr>
+        <w:ind w:left="1080"/>
+        <w:rPr>
+          <w:rFonts w:asciiTheme="majorBidi" w:hAnsiTheme="majorBidi" w:cstheme="majorBidi"/>
+          <w:b/>
+          <w:bCs/>
+          <w:sz w:val="24"/>
+          <w:szCs w:val="24"/>
+        </w:rPr>
+      </w:pPr>
+    </w:p>
+    <w:p>
+      <w:pPr>
+        <w:ind w:left="1080"/>
+        <w:rPr>
+          <w:rFonts w:asciiTheme="majorBidi" w:hAnsiTheme="majorBidi" w:cstheme="majorBidi"/>
+          <w:b/>
+          <w:bCs/>
+          <w:sz w:val="24"/>
+          <w:szCs w:val="24"/>
+        </w:rPr>
+      </w:pPr>
       <w:r>
         <w:rPr>
           <w:rFonts w:asciiTheme="majorBidi" w:hAnsiTheme="majorBidi" w:cstheme="majorBidi"/>
@@ -1377,7 +1279,6 @@
           <w:sz w:val="24"/>
           <w:szCs w:val="24"/>
         </w:rPr>
-        <w:lastRenderedPageBreak/>
         <w:t>2.4.4. CSS:</w:t>
       </w:r>
     </w:p>
@@ -1476,25 +1377,7 @@
           <w:sz w:val="24"/>
           <w:szCs w:val="24"/>
         </w:rPr>
-        <w:t xml:space="preserve">XML, </w:t>
-      </w:r>
-      <w:proofErr w:type="spellStart"/>
-      <w:r>
-        <w:rPr>
-          <w:rFonts w:asciiTheme="majorBidi" w:hAnsiTheme="majorBidi" w:cstheme="majorBidi"/>
-          <w:sz w:val="24"/>
-          <w:szCs w:val="24"/>
-        </w:rPr>
-        <w:t>eXtensible</w:t>
-      </w:r>
-      <w:proofErr w:type="spellEnd"/>
-      <w:r>
-        <w:rPr>
-          <w:rFonts w:asciiTheme="majorBidi" w:hAnsiTheme="majorBidi" w:cstheme="majorBidi"/>
-          <w:sz w:val="24"/>
-          <w:szCs w:val="24"/>
-        </w:rPr>
-        <w:t xml:space="preserve"> Markup Language, will set rules and constraints on storing and sharing when publishing the data on the internet.</w:t>
+        <w:t>XML, eXtensible Markup Language, will set rules and constraints on storing and sharing when publishing the data on the internet.</w:t>
       </w:r>
     </w:p>
     <w:p>
@@ -1563,7 +1446,16 @@
           <w:sz w:val="24"/>
           <w:szCs w:val="24"/>
         </w:rPr>
-        <w:t>3 Functional Requirements</w:t>
+        <w:t>3 Functional Requirement</w:t>
+      </w:r>
+      <w:r>
+        <w:rPr>
+          <w:rFonts w:asciiTheme="majorBidi" w:hAnsiTheme="majorBidi" w:cstheme="majorBidi"/>
+          <w:b/>
+          <w:sz w:val="24"/>
+          <w:szCs w:val="24"/>
+        </w:rPr>
+        <w:t>s</w:t>
       </w:r>
     </w:p>
     <w:p>
@@ -1737,7 +1629,6 @@
           <w:sz w:val="24"/>
           <w:szCs w:val="24"/>
         </w:rPr>
-        <w:lastRenderedPageBreak/>
         <w:t xml:space="preserve">If the user would like to edit their profile, they can do so by heading to the top right of the homepage. If the user is logged in, instead of the log-in button there would be a button named profile that they can click which would redirect them to a webpage that contains their user information. There they can edit any information that they have access to and apply those changes. There are also some other options that they can view and edit while on this webpage such as any listing that they have added to a favorites list, or any listing that they have uploaded themselves. </w:t>
       </w:r>
     </w:p>
@@ -1892,16 +1783,7 @@
           <w:sz w:val="24"/>
           <w:szCs w:val="24"/>
         </w:rPr>
-        <w:t xml:space="preserve">If multiple listings are found to be favorable, but the user still wants to look around, the user can click the star button next to the listing to put it </w:t>
-      </w:r>
-      <w:r>
-        <w:rPr>
-          <w:rFonts w:asciiTheme="majorBidi" w:hAnsiTheme="majorBidi" w:cstheme="majorBidi"/>
-          <w:sz w:val="24"/>
-          <w:szCs w:val="24"/>
-        </w:rPr>
-        <w:lastRenderedPageBreak/>
-        <w:t xml:space="preserve">onto their favorites list to look at later. This list can be viewed in their profile. If the user wanted to view this list, they would head to their profile and a button on the webpage of the profile would say favorite. By clicking this button, it will redirect them to a different webpage that contains all the favorited listings. From here, they can either view the listing by clicking on the expand button, or unfavorite the listing by clicking on the star button again. </w:t>
+        <w:t xml:space="preserve">If multiple listings are found to be favorable, but the user still wants to look around, the user can click the star button next to the listing to put it onto their favorites list to look at later. This list can be viewed in their profile. If the user wanted to view this list, they would head to their profile and a button on the webpage of the profile would say favorite. By clicking this button, it will redirect them to a different webpage that contains all the favorited listings. From here, they can either view the listing by clicking on the expand button, or unfavorite the listing by clicking on the star button again. </w:t>
       </w:r>
     </w:p>
     <w:p>
@@ -1999,6 +1881,58 @@
           <w:szCs w:val="24"/>
         </w:rPr>
       </w:pPr>
+    </w:p>
+    <w:p>
+      <w:pPr>
+        <w:rPr>
+          <w:rFonts w:asciiTheme="majorBidi" w:hAnsiTheme="majorBidi" w:cstheme="majorBidi"/>
+          <w:b/>
+          <w:sz w:val="24"/>
+          <w:szCs w:val="24"/>
+        </w:rPr>
+      </w:pPr>
+    </w:p>
+    <w:p>
+      <w:pPr>
+        <w:rPr>
+          <w:rFonts w:asciiTheme="majorBidi" w:hAnsiTheme="majorBidi" w:cstheme="majorBidi"/>
+          <w:b/>
+          <w:sz w:val="24"/>
+          <w:szCs w:val="24"/>
+        </w:rPr>
+      </w:pPr>
+    </w:p>
+    <w:p>
+      <w:pPr>
+        <w:rPr>
+          <w:rFonts w:asciiTheme="majorBidi" w:hAnsiTheme="majorBidi" w:cstheme="majorBidi"/>
+          <w:b/>
+          <w:sz w:val="24"/>
+          <w:szCs w:val="24"/>
+        </w:rPr>
+      </w:pPr>
+    </w:p>
+    <w:p>
+      <w:pPr>
+        <w:rPr>
+          <w:rFonts w:asciiTheme="majorBidi" w:hAnsiTheme="majorBidi" w:cstheme="majorBidi"/>
+          <w:b/>
+          <w:sz w:val="24"/>
+          <w:szCs w:val="24"/>
+        </w:rPr>
+      </w:pPr>
+    </w:p>
+    <w:p>
+      <w:pPr>
+        <w:rPr>
+          <w:rFonts w:asciiTheme="majorBidi" w:hAnsiTheme="majorBidi" w:cstheme="majorBidi"/>
+          <w:b/>
+          <w:sz w:val="24"/>
+          <w:szCs w:val="24"/>
+        </w:rPr>
+      </w:pPr>
+      <w:bookmarkStart w:id="0" w:name="_GoBack"/>
+      <w:bookmarkEnd w:id="0"/>
       <w:r>
         <w:rPr>
           <w:rFonts w:asciiTheme="majorBidi" w:hAnsiTheme="majorBidi" w:cstheme="majorBidi"/>
@@ -2044,16 +1978,25 @@
           <w:sz w:val="24"/>
           <w:szCs w:val="24"/>
         </w:rPr>
-        <w:t xml:space="preserve">The website will have some basic components: log in/out button and a search bar. These are the essential components for the front page. When pressing on the login button, it will send the user to a page where the user will be able to fill out their credentials with a login button underneath. The front page will also show 3-5 random listings from the listing database. The search bar will be at the top of the front page. The search bar will toggle down and allow the user to input keywords </w:t>
-      </w:r>
-      <w:r>
-        <w:rPr>
-          <w:rFonts w:asciiTheme="majorBidi" w:hAnsiTheme="majorBidi" w:cstheme="majorBidi"/>
-          <w:sz w:val="24"/>
-          <w:szCs w:val="24"/>
-        </w:rPr>
-        <w:lastRenderedPageBreak/>
-        <w:t>or select filters such as the type of housing. Once the user is logged in, the login button changes to a logout button and a “View Profile” hyperlink will appear next to it. The front page will now show the option to create a listing and view listings. The listing creation page will be a form that the user will fill out and will include variables to be filled out such as a title, pricing, number of bedrooms and bathrooms, and housing type. On the same page, the renter must provide a phone number and email address as well and a “Submit” button will be enabled at the bottom of the form once every requirement is filled out. When selecting the view listings page, it will give the user the option to select different categories of listings such as “House” or “Room.” From there, the user will be shown a page of listings of that category. When the user selects the “View Profile,” it will show the user’s information including name, profile picture, description, and listings. From here, the user is able to edit each information. When editing the listings, it will send the user to another page that shows all their listings and an “edit” hypertext. Once pressed, the user will be sent to a page that has all of the listing information filled out, and the user will be able to edit and press the “Confirm Changes” button at the bottom of the form.</w:t>
+        <w:t xml:space="preserve">The website will have some basic components: log in/out button and a search bar. These are the essential components for the front page. When pressing on the login button, it will send the user to a page where the user will be able to fill out their credentials with a login button underneath. The front page will also show 3-5 random listings from the listing database. The search bar will be at the top of the front page. The search bar will toggle down and allow the user to input keywords or select filters such as the type of housing. Once the user is logged in, the login button changes to a logout button and a “View Profile” hyperlink will appear next to it. The front page will now show the option to create a listing and view listings. The listing creation page will be a form that the user will fill out and will include variables to be filled out such as a title, pricing, number of bedrooms and bathrooms, and housing type. On the same page, the renter must provide a phone number and email address as well and a “Submit” button will be enabled at the bottom of the form once every requirement is filled out. When selecting the view listings page, it will give the user the option to select different categories of listings such as “House” or “Room.” From there, the user will be shown a page of listings of that category. When the user selects the “View Profile,” it will show the user’s information including name, profile picture, description, and listings. From here, the user is able to edit each information. When editing the listings, it will send the user to another page that shows all their listings and an “edit” hypertext. Once pressed, the user will be sent to a page that has all of the listing information filled out, and the user will be able to edit and press the “Confirm </w:t>
+      </w:r>
+    </w:p>
+    <w:p>
+      <w:pPr>
+        <w:ind w:left="1440"/>
+        <w:rPr>
+          <w:rFonts w:asciiTheme="majorBidi" w:hAnsiTheme="majorBidi" w:cstheme="majorBidi"/>
+          <w:sz w:val="24"/>
+          <w:szCs w:val="24"/>
+        </w:rPr>
+      </w:pPr>
+      <w:r>
+        <w:rPr>
+          <w:rFonts w:asciiTheme="majorBidi" w:hAnsiTheme="majorBidi" w:cstheme="majorBidi"/>
+          <w:sz w:val="24"/>
+          <w:szCs w:val="24"/>
+        </w:rPr>
+        <w:t>Changes” button at the bottom of the form.</w:t>
       </w:r>
     </w:p>
     <w:p>
@@ -2272,7 +2215,7 @@
     </w:rPrDefault>
     <w:pPrDefault/>
   </w:docDefaults>
-  <w:latentStyles w:defLockedState="0" w:defUIPriority="99" w:defSemiHidden="0" w:defUnhideWhenUsed="0" w:defQFormat="0" w:count="375">
+  <w:latentStyles w:defLockedState="0" w:defUIPriority="99" w:defSemiHidden="0" w:defUnhideWhenUsed="0" w:defQFormat="0" w:count="377">
     <w:lsdException w:name="Normal" w:uiPriority="0" w:qFormat="1"/>
     <w:lsdException w:name="heading 1" w:uiPriority="9" w:qFormat="1"/>
     <w:lsdException w:name="heading 2" w:semiHidden="1" w:uiPriority="9" w:unhideWhenUsed="1" w:qFormat="1"/>
@@ -2378,7 +2321,6 @@
     <w:lsdException w:name="HTML Sample" w:semiHidden="1" w:unhideWhenUsed="1"/>
     <w:lsdException w:name="HTML Typewriter" w:semiHidden="1" w:unhideWhenUsed="1"/>
     <w:lsdException w:name="HTML Variable" w:semiHidden="1" w:unhideWhenUsed="1"/>
-    <w:lsdException w:name="Normal Table" w:semiHidden="1" w:unhideWhenUsed="1"/>
     <w:lsdException w:name="annotation subject" w:semiHidden="1" w:unhideWhenUsed="1"/>
     <w:lsdException w:name="No List" w:semiHidden="1" w:unhideWhenUsed="1"/>
     <w:lsdException w:name="Outline List 1" w:semiHidden="1" w:unhideWhenUsed="1"/>
@@ -2424,11 +2366,9 @@
     <w:lsdException w:name="Table Subtle 1" w:semiHidden="1" w:unhideWhenUsed="1"/>
     <w:lsdException w:name="Table Subtle 2" w:semiHidden="1" w:unhideWhenUsed="1"/>
     <w:lsdException w:name="Table Web 1" w:semiHidden="1" w:unhideWhenUsed="1"/>
-    <w:lsdException w:name="Table Web 2" w:semiHidden="1" w:unhideWhenUsed="1"/>
     <w:lsdException w:name="Table Web 3" w:semiHidden="1" w:unhideWhenUsed="1"/>
     <w:lsdException w:name="Balloon Text" w:semiHidden="1" w:unhideWhenUsed="1"/>
     <w:lsdException w:name="Table Grid" w:uiPriority="39"/>
-    <w:lsdException w:name="Table Theme" w:semiHidden="1" w:unhideWhenUsed="1"/>
     <w:lsdException w:name="Placeholder Text" w:semiHidden="1"/>
     <w:lsdException w:name="No Spacing" w:uiPriority="1" w:qFormat="1"/>
     <w:lsdException w:name="Light Shading" w:uiPriority="60"/>
@@ -2646,6 +2586,8 @@
     <w:lsdException w:name="List Table 7 Colorful Accent 6" w:uiPriority="52"/>
     <w:lsdException w:name="Mention" w:semiHidden="1" w:unhideWhenUsed="1"/>
     <w:lsdException w:name="Smart Hyperlink" w:semiHidden="1" w:unhideWhenUsed="1"/>
+    <w:lsdException w:name="Smart Link" w:semiHidden="1" w:unhideWhenUsed="1"/>
+    <w:lsdException w:name="Smart Link Error" w:semiHidden="1" w:unhideWhenUsed="1"/>
   </w:latentStyles>
   <w:style w:type="paragraph" w:default="1" w:styleId="Normal">
     <w:name w:val="Normal"/>

</xml_diff>